<commit_message>
Menyelesaikan Metode Penelitian - 1
</commit_message>
<xml_diff>
--- a/Proposal/21530010_PROPOSAL.docx
+++ b/Proposal/21530010_PROPOSAL.docx
@@ -11,7 +11,7 @@
           <w:noProof/>
         </w:rPr>
         <w:drawing>
-          <wp:inline distT="0" distB="0" distL="0" distR="0" wp14:anchorId="49F2381D" wp14:editId="7DE19726">
+          <wp:inline distT="0" distB="0" distL="0" distR="0" wp14:anchorId="49F2381D" wp14:editId="39C68277">
             <wp:extent cx="3313048" cy="1620000"/>
             <wp:effectExtent l="0" t="0" r="1905" b="0"/>
             <wp:docPr id="1726127748" name="Gambar 1"/>
@@ -1218,7 +1218,263 @@
         <w:ind w:left="720" w:firstLine="414"/>
       </w:pPr>
       <w:r>
-        <w:t>Pada penelitian ini,</w:t>
+        <w:t>Pada penelitian ini</w:t>
+      </w:r>
+      <w:r>
+        <w:t xml:space="preserve"> sangat diperlukan beberapa metode yang digunakan untuk memperoleh data yang akurat dan sesuai, diantaranya sebagai berikut:</w:t>
+      </w:r>
+    </w:p>
+    <w:p>
+      <w:pPr>
+        <w:pStyle w:val="ListParagraph"/>
+        <w:numPr>
+          <w:ilvl w:val="1"/>
+          <w:numId w:val="25"/>
+        </w:numPr>
+        <w:spacing w:after="0"/>
+        <w:ind w:left="1134"/>
+      </w:pPr>
+      <w:r>
+        <w:t>Metode Pengumpulan Data</w:t>
+      </w:r>
+    </w:p>
+    <w:p>
+      <w:pPr>
+        <w:pStyle w:val="ListParagraph"/>
+        <w:numPr>
+          <w:ilvl w:val="2"/>
+          <w:numId w:val="25"/>
+        </w:numPr>
+        <w:spacing w:after="0"/>
+        <w:ind w:left="1701"/>
+      </w:pPr>
+      <w:r>
+        <w:t>Metode Wawancara</w:t>
+      </w:r>
+    </w:p>
+    <w:p>
+      <w:pPr>
+        <w:pStyle w:val="ListParagraph"/>
+        <w:spacing w:after="0"/>
+        <w:ind w:left="1701"/>
+      </w:pPr>
+      <w:r>
+        <w:t xml:space="preserve">Penulis melakukan beberapa wawancara pada sang pakar untuk memperoleh penjelasan yang jelas serta akurat sehingga penulis dapat mencatat hal-hal penting dan perlu dijadikan sebagai bahan dalam penulisan </w:t>
+      </w:r>
+      <w:r>
+        <w:t>skripsi</w:t>
+      </w:r>
+      <w:r>
+        <w:t>.</w:t>
+      </w:r>
+    </w:p>
+    <w:p>
+      <w:pPr>
+        <w:pStyle w:val="ListParagraph"/>
+        <w:numPr>
+          <w:ilvl w:val="2"/>
+          <w:numId w:val="25"/>
+        </w:numPr>
+        <w:spacing w:after="0"/>
+        <w:ind w:left="1701"/>
+      </w:pPr>
+      <w:r>
+        <w:t>Metode Quisioner</w:t>
+      </w:r>
+    </w:p>
+    <w:p>
+      <w:pPr>
+        <w:pStyle w:val="ListParagraph"/>
+        <w:spacing w:after="0"/>
+        <w:ind w:left="1701"/>
+      </w:pPr>
+      <w:r>
+        <w:t>Penulis Mengadakan penelitian langsung</w:t>
+      </w:r>
+      <w:r>
+        <w:t xml:space="preserve"> yang berhubungan dengan penyakit mental kepada pakar dan pelajar.</w:t>
+      </w:r>
+    </w:p>
+    <w:p>
+      <w:pPr>
+        <w:pStyle w:val="ListParagraph"/>
+        <w:numPr>
+          <w:ilvl w:val="2"/>
+          <w:numId w:val="25"/>
+        </w:numPr>
+        <w:spacing w:after="0"/>
+        <w:ind w:left="1701"/>
+      </w:pPr>
+      <w:r>
+        <w:t>Metode Studi Pustaka</w:t>
+      </w:r>
+    </w:p>
+    <w:p>
+      <w:pPr>
+        <w:pStyle w:val="ListParagraph"/>
+        <w:spacing w:after="0"/>
+        <w:ind w:left="1701"/>
+      </w:pPr>
+      <w:r>
+        <w:t xml:space="preserve">Pada tahap ini penulis akan melakukan studi literatur mengumpulkan bahan – bahan referensi dari buku, jurnla dan artikel ilmiah tentang </w:t>
+      </w:r>
+      <w:r>
+        <w:rPr>
+          <w:b/>
+          <w:bCs/>
+        </w:rPr>
+        <w:t xml:space="preserve">Sistem Pakar Diagnosis </w:t>
+      </w:r>
+      <w:r>
+        <w:rPr>
+          <w:b/>
+          <w:bCs/>
+        </w:rPr>
+        <w:t>Penyakit Mental Pada Pelajar Menggunakan Neural Network dan Backward Chaining</w:t>
+      </w:r>
+      <w:r>
+        <w:t>.</w:t>
+      </w:r>
+    </w:p>
+    <w:p>
+      <w:pPr>
+        <w:pStyle w:val="ListParagraph"/>
+        <w:numPr>
+          <w:ilvl w:val="1"/>
+          <w:numId w:val="25"/>
+        </w:numPr>
+        <w:spacing w:after="0"/>
+        <w:ind w:left="1134"/>
+      </w:pPr>
+      <w:r>
+        <w:t>Metode Pengembangan Sistem</w:t>
+      </w:r>
+    </w:p>
+    <w:p>
+      <w:pPr>
+        <w:spacing w:after="0"/>
+        <w:ind w:left="720" w:firstLine="720"/>
+      </w:pPr>
+      <w:r>
+        <w:t xml:space="preserve">Pada pengembangan perangkat lunak sistem pakar juga terdapat metode pengembangan sistem Yaitu Expert System Development Life Cycle yang terdiri dari : </w:t>
+      </w:r>
+    </w:p>
+    <w:p>
+      <w:pPr>
+        <w:pStyle w:val="ListParagraph"/>
+        <w:numPr>
+          <w:ilvl w:val="2"/>
+          <w:numId w:val="25"/>
+        </w:numPr>
+        <w:spacing w:after="0"/>
+        <w:ind w:left="1701"/>
+      </w:pPr>
+      <w:r>
+        <w:t>Penilaian (</w:t>
+      </w:r>
+      <w:r>
+        <w:rPr>
+          <w:i/>
+          <w:iCs/>
+        </w:rPr>
+        <w:t>Assesment</w:t>
+      </w:r>
+      <w:r>
+        <w:t>)</w:t>
+      </w:r>
+    </w:p>
+    <w:p>
+      <w:pPr>
+        <w:pStyle w:val="ListParagraph"/>
+        <w:spacing w:after="0"/>
+        <w:ind w:left="1701" w:firstLine="459"/>
+      </w:pPr>
+      <w:r>
+        <w:lastRenderedPageBreak/>
+        <w:t>Tahap penilaian dilakukan untuk mengidentifikasi faktor-faktor penentu yang mendasari bagaimana penyakit mental bisa terjadi</w:t>
+      </w:r>
+      <w:r>
+        <w:t xml:space="preserve">, gejala-gejala penyakit mental dan </w:t>
+      </w:r>
+      <w:r>
+        <w:t>cara penanganan yang tepat untuk menangani anak yang mengalami penyakit mental.</w:t>
+      </w:r>
+    </w:p>
+    <w:p>
+      <w:pPr>
+        <w:pStyle w:val="ListParagraph"/>
+        <w:spacing w:after="0"/>
+        <w:ind w:left="1701"/>
+      </w:pPr>
+    </w:p>
+    <w:p>
+      <w:pPr>
+        <w:pStyle w:val="ListParagraph"/>
+        <w:numPr>
+          <w:ilvl w:val="2"/>
+          <w:numId w:val="25"/>
+        </w:numPr>
+        <w:spacing w:after="0"/>
+        <w:ind w:left="1701"/>
+      </w:pPr>
+      <w:r>
+        <w:t xml:space="preserve">Akusisi Pengetahuan </w:t>
+      </w:r>
+    </w:p>
+    <w:p>
+      <w:pPr>
+        <w:pStyle w:val="ListParagraph"/>
+        <w:numPr>
+          <w:ilvl w:val="2"/>
+          <w:numId w:val="25"/>
+        </w:numPr>
+        <w:spacing w:after="0"/>
+        <w:ind w:left="1701"/>
+      </w:pPr>
+      <w:r>
+        <w:t xml:space="preserve">Design </w:t>
+      </w:r>
+    </w:p>
+    <w:p>
+      <w:pPr>
+        <w:pStyle w:val="ListParagraph"/>
+        <w:numPr>
+          <w:ilvl w:val="2"/>
+          <w:numId w:val="25"/>
+        </w:numPr>
+        <w:spacing w:after="0"/>
+        <w:ind w:left="1701"/>
+      </w:pPr>
+      <w:r>
+        <w:t>Testing</w:t>
+      </w:r>
+    </w:p>
+    <w:p>
+      <w:pPr>
+        <w:pStyle w:val="ListParagraph"/>
+        <w:numPr>
+          <w:ilvl w:val="2"/>
+          <w:numId w:val="25"/>
+        </w:numPr>
+        <w:spacing w:after="0"/>
+        <w:ind w:left="1701"/>
+      </w:pPr>
+      <w:r>
+        <w:t>Dokumentasi</w:t>
+      </w:r>
+    </w:p>
+    <w:p>
+      <w:pPr>
+        <w:pStyle w:val="ListParagraph"/>
+        <w:numPr>
+          <w:ilvl w:val="2"/>
+          <w:numId w:val="25"/>
+        </w:numPr>
+        <w:spacing w:after="0"/>
+        <w:ind w:left="1701"/>
+      </w:pPr>
+      <w:r>
+        <w:t>Pemeliharaan</w:t>
       </w:r>
       <w:r>
         <w:t xml:space="preserve"> </w:t>
@@ -2214,27 +2470,14 @@
       <w:r>
         <w:t xml:space="preserve">Tabel </w:t>
       </w:r>
-      <w:r>
-        <w:fldChar w:fldCharType="begin"/>
-      </w:r>
-      <w:r>
-        <w:instrText xml:space="preserve"> SEQ Tabel \* ARABIC </w:instrText>
-      </w:r>
-      <w:r>
-        <w:fldChar w:fldCharType="separate"/>
-      </w:r>
-      <w:r>
-        <w:rPr>
-          <w:noProof/>
-        </w:rPr>
-        <w:t>1</w:t>
-      </w:r>
-      <w:r>
-        <w:rPr>
-          <w:noProof/>
-        </w:rPr>
-        <w:fldChar w:fldCharType="end"/>
-      </w:r>
+      <w:fldSimple w:instr=" SEQ Tabel \* ARABIC ">
+        <w:r>
+          <w:rPr>
+            <w:noProof/>
+          </w:rPr>
+          <w:t>1</w:t>
+        </w:r>
+      </w:fldSimple>
       <w:r>
         <w:t xml:space="preserve"> Kerangka Pikir</w:t>
       </w:r>
@@ -3348,7 +3591,7 @@
   <w:abstractNum w:abstractNumId="12" w15:restartNumberingAfterBreak="0">
     <w:nsid w:val="39FE00A3"/>
     <w:multiLevelType w:val="hybridMultilevel"/>
-    <w:tmpl w:val="77C8D116"/>
+    <w:tmpl w:val="9A18349C"/>
     <w:lvl w:ilvl="0" w:tplc="B8B824AE">
       <w:start w:val="1"/>
       <w:numFmt w:val="lowerLetter"/>
@@ -3370,13 +3613,13 @@
         <w:ind w:left="2214" w:hanging="360"/>
       </w:pPr>
     </w:lvl>
-    <w:lvl w:ilvl="2" w:tplc="3809001B" w:tentative="1">
-      <w:start w:val="1"/>
-      <w:numFmt w:val="lowerRoman"/>
+    <w:lvl w:ilvl="2" w:tplc="3809000F">
+      <w:start w:val="1"/>
+      <w:numFmt w:val="decimal"/>
       <w:lvlText w:val="%3."/>
-      <w:lvlJc w:val="right"/>
-      <w:pPr>
-        <w:ind w:left="2934" w:hanging="180"/>
+      <w:lvlJc w:val="left"/>
+      <w:pPr>
+        <w:ind w:left="3114" w:hanging="360"/>
       </w:pPr>
     </w:lvl>
     <w:lvl w:ilvl="3" w:tplc="3809000F" w:tentative="1">
@@ -6066,6 +6309,7 @@
     <w:rsidRoot w:val="0048650F"/>
     <w:rsid w:val="000133DF"/>
     <w:rsid w:val="00050F34"/>
+    <w:rsid w:val="00111273"/>
     <w:rsid w:val="002435DF"/>
     <w:rsid w:val="002A5033"/>
     <w:rsid w:val="002E18A5"/>
@@ -6081,6 +6325,8 @@
     <w:rsid w:val="006E11EF"/>
     <w:rsid w:val="006F0422"/>
     <w:rsid w:val="007870AE"/>
+    <w:rsid w:val="007D0CB7"/>
+    <w:rsid w:val="008051A5"/>
     <w:rsid w:val="008A6A4E"/>
     <w:rsid w:val="008D3156"/>
     <w:rsid w:val="008F3C49"/>
@@ -6096,6 +6342,7 @@
     <w:rsid w:val="00D862CB"/>
     <w:rsid w:val="00DF2BEF"/>
     <w:rsid w:val="00FA75C2"/>
+    <w:rsid w:val="00FE1BAC"/>
   </w:rsids>
   <m:mathPr>
     <m:mathFont m:val="Cambria Math"/>
@@ -6556,22 +6803,6 @@
       <w:color w:val="666666"/>
     </w:rPr>
   </w:style>
-  <w:style w:type="paragraph" w:customStyle="1" w:styleId="CCCF1128C05E4E8E98D1A247C86C6965">
-    <w:name w:val="CCCF1128C05E4E8E98D1A247C86C6965"/>
-    <w:rsid w:val="000133DF"/>
-  </w:style>
-  <w:style w:type="paragraph" w:customStyle="1" w:styleId="8F2D0368735B4C46B3F12B7BC51BCB4E">
-    <w:name w:val="8F2D0368735B4C46B3F12B7BC51BCB4E"/>
-    <w:rsid w:val="000133DF"/>
-  </w:style>
-  <w:style w:type="paragraph" w:customStyle="1" w:styleId="69E79508A5C9414897BC6F1B2481E832">
-    <w:name w:val="69E79508A5C9414897BC6F1B2481E832"/>
-    <w:rsid w:val="000133DF"/>
-  </w:style>
-  <w:style w:type="paragraph" w:customStyle="1" w:styleId="44778F15F615492695532B1C7984A776">
-    <w:name w:val="44778F15F615492695532B1C7984A776"/>
-    <w:rsid w:val="000133DF"/>
-  </w:style>
 </w:styles>
 </file>
 

</xml_diff>

<commit_message>
Revisi Dikit BAB 1 - 3
</commit_message>
<xml_diff>
--- a/Proposal/21530010_PROPOSAL.docx
+++ b/Proposal/21530010_PROPOSAL.docx
@@ -1,6 +1,6 @@
 
 <file path=word/document.xml><?xml version="1.0" encoding="utf-8"?>
-<w:document xmlns:wpc="http://schemas.microsoft.com/office/word/2010/wordprocessingCanvas" xmlns:cx="http://schemas.microsoft.com/office/drawing/2014/chartex" xmlns:cx1="http://schemas.microsoft.com/office/drawing/2015/9/8/chartex" xmlns:cx2="http://schemas.microsoft.com/office/drawing/2015/10/21/chartex" xmlns:cx3="http://schemas.microsoft.com/office/drawing/2016/5/9/chartex" xmlns:cx4="http://schemas.microsoft.com/office/drawing/2016/5/10/chartex" xmlns:cx5="http://schemas.microsoft.com/office/drawing/2016/5/11/chartex" xmlns:cx6="http://schemas.microsoft.com/office/drawing/2016/5/12/chartex" xmlns:cx7="http://schemas.microsoft.com/office/drawing/2016/5/13/chartex" xmlns:cx8="http://schemas.microsoft.com/office/drawing/2016/5/14/chartex" xmlns:mc="http://schemas.openxmlformats.org/markup-compatibility/2006" xmlns:aink="http://schemas.microsoft.com/office/drawing/2016/ink" xmlns:am3d="http://schemas.microsoft.com/office/drawing/2017/model3d" xmlns:o="urn:schemas-microsoft-com:office:office" xmlns:r="http://schemas.openxmlformats.org/officeDocument/2006/relationships" xmlns:m="http://schemas.openxmlformats.org/officeDocument/2006/math" xmlns:v="urn:schemas-microsoft-com:vml" xmlns:wp14="http://schemas.microsoft.com/office/word/2010/wordprocessingDrawing" xmlns:wp="http://schemas.openxmlformats.org/drawingml/2006/wordprocessingDrawing" xmlns:w10="urn:schemas-microsoft-com:office:word" xmlns:w="http://schemas.openxmlformats.org/wordprocessingml/2006/main" xmlns:w14="http://schemas.microsoft.com/office/word/2010/wordml" xmlns:w15="http://schemas.microsoft.com/office/word/2012/wordml" xmlns:w16cex="http://schemas.microsoft.com/office/word/2018/wordml/cex" xmlns:w16cid="http://schemas.microsoft.com/office/word/2016/wordml/cid" xmlns:w16="http://schemas.microsoft.com/office/word/2018/wordml" xmlns:w16sdtdh="http://schemas.microsoft.com/office/word/2020/wordml/sdtdatahash" xmlns:w16se="http://schemas.microsoft.com/office/word/2015/wordml/symex" xmlns:wpg="http://schemas.microsoft.com/office/word/2010/wordprocessingGroup" xmlns:wpi="http://schemas.microsoft.com/office/word/2010/wordprocessingInk" xmlns:wne="http://schemas.microsoft.com/office/word/2006/wordml" xmlns:wps="http://schemas.microsoft.com/office/word/2010/wordprocessingShape" mc:Ignorable="w14 w15 w16se w16cid w16 w16cex w16sdtdh wp14">
+<w:document xmlns:wpc="http://schemas.microsoft.com/office/word/2010/wordprocessingCanvas" xmlns:cx="http://schemas.microsoft.com/office/drawing/2014/chartex" xmlns:cx1="http://schemas.microsoft.com/office/drawing/2015/9/8/chartex" xmlns:cx2="http://schemas.microsoft.com/office/drawing/2015/10/21/chartex" xmlns:cx3="http://schemas.microsoft.com/office/drawing/2016/5/9/chartex" xmlns:cx4="http://schemas.microsoft.com/office/drawing/2016/5/10/chartex" xmlns:cx5="http://schemas.microsoft.com/office/drawing/2016/5/11/chartex" xmlns:cx6="http://schemas.microsoft.com/office/drawing/2016/5/12/chartex" xmlns:cx7="http://schemas.microsoft.com/office/drawing/2016/5/13/chartex" xmlns:cx8="http://schemas.microsoft.com/office/drawing/2016/5/14/chartex" xmlns:mc="http://schemas.openxmlformats.org/markup-compatibility/2006" xmlns:aink="http://schemas.microsoft.com/office/drawing/2016/ink" xmlns:am3d="http://schemas.microsoft.com/office/drawing/2017/model3d" xmlns:o="urn:schemas-microsoft-com:office:office" xmlns:oel="http://schemas.microsoft.com/office/2019/extlst" xmlns:r="http://schemas.openxmlformats.org/officeDocument/2006/relationships" xmlns:m="http://schemas.openxmlformats.org/officeDocument/2006/math" xmlns:v="urn:schemas-microsoft-com:vml" xmlns:wp14="http://schemas.microsoft.com/office/word/2010/wordprocessingDrawing" xmlns:wp="http://schemas.openxmlformats.org/drawingml/2006/wordprocessingDrawing" xmlns:w10="urn:schemas-microsoft-com:office:word" xmlns:w="http://schemas.openxmlformats.org/wordprocessingml/2006/main" xmlns:w14="http://schemas.microsoft.com/office/word/2010/wordml" xmlns:w15="http://schemas.microsoft.com/office/word/2012/wordml" xmlns:w16cex="http://schemas.microsoft.com/office/word/2018/wordml/cex" xmlns:w16cid="http://schemas.microsoft.com/office/word/2016/wordml/cid" xmlns:w16="http://schemas.microsoft.com/office/word/2018/wordml" xmlns:w16du="http://schemas.microsoft.com/office/word/2023/wordml/word16du" xmlns:w16sdtdh="http://schemas.microsoft.com/office/word/2020/wordml/sdtdatahash" xmlns:w16sdtfl="http://schemas.microsoft.com/office/word/2024/wordml/sdtformatlock" xmlns:w16se="http://schemas.microsoft.com/office/word/2015/wordml/symex" xmlns:wpg="http://schemas.microsoft.com/office/word/2010/wordprocessingGroup" xmlns:wpi="http://schemas.microsoft.com/office/word/2010/wordprocessingInk" xmlns:wne="http://schemas.microsoft.com/office/word/2006/wordml" xmlns:wps="http://schemas.microsoft.com/office/word/2010/wordprocessingShape" mc:Ignorable="w14 w15 w16se w16cid w16 w16cex w16sdtdh w16sdtfl w16du wp14">
   <w:body>
     <w:p>
       <w:pPr>
@@ -17,7 +17,7 @@
           <w:noProof/>
         </w:rPr>
         <w:drawing>
-          <wp:inline distT="0" distB="0" distL="0" distR="0" wp14:anchorId="49F2381D" wp14:editId="463E6A5A">
+          <wp:inline distT="0" distB="0" distL="0" distR="0" wp14:anchorId="49F2381D" wp14:editId="728D9003">
             <wp:extent cx="3313048" cy="1620000"/>
             <wp:effectExtent l="0" t="0" r="1905" b="0"/>
             <wp:docPr id="1726127748" name="Gambar 1"/>
@@ -1727,27 +1727,14 @@
       <w:r>
         <w:t xml:space="preserve">Gambar </w:t>
       </w:r>
-      <w:r>
-        <w:fldChar w:fldCharType="begin"/>
-      </w:r>
-      <w:r>
-        <w:instrText xml:space="preserve"> SEQ Gambar \* ARABIC </w:instrText>
-      </w:r>
-      <w:r>
-        <w:fldChar w:fldCharType="separate"/>
-      </w:r>
-      <w:r>
-        <w:rPr>
-          <w:noProof/>
-        </w:rPr>
-        <w:t>1</w:t>
-      </w:r>
-      <w:r>
-        <w:rPr>
-          <w:noProof/>
-        </w:rPr>
-        <w:fldChar w:fldCharType="end"/>
-      </w:r>
+      <w:fldSimple w:instr=" SEQ Gambar \* ARABIC ">
+        <w:r>
+          <w:rPr>
+            <w:noProof/>
+          </w:rPr>
+          <w:t>1</w:t>
+        </w:r>
+      </w:fldSimple>
       <w:r>
         <w:t>. Tahap Sistem Pengembangan Pakar Durkin (1994)</w:t>
       </w:r>
@@ -2681,27 +2668,14 @@
       <w:r>
         <w:t xml:space="preserve">Gambar </w:t>
       </w:r>
-      <w:r>
-        <w:fldChar w:fldCharType="begin"/>
-      </w:r>
-      <w:r>
-        <w:instrText xml:space="preserve"> SEQ Gambar \* ARABIC </w:instrText>
-      </w:r>
-      <w:r>
-        <w:fldChar w:fldCharType="separate"/>
-      </w:r>
-      <w:r>
-        <w:rPr>
-          <w:noProof/>
-        </w:rPr>
-        <w:t>2</w:t>
-      </w:r>
-      <w:r>
-        <w:rPr>
-          <w:noProof/>
-        </w:rPr>
-        <w:fldChar w:fldCharType="end"/>
-      </w:r>
+      <w:fldSimple w:instr=" SEQ Gambar \* ARABIC ">
+        <w:r>
+          <w:rPr>
+            <w:noProof/>
+          </w:rPr>
+          <w:t>2</w:t>
+        </w:r>
+      </w:fldSimple>
       <w:r>
         <w:t>. Model Nueral Network</w:t>
       </w:r>
@@ -3785,27 +3759,14 @@
       <w:r>
         <w:t xml:space="preserve">Gambar </w:t>
       </w:r>
-      <w:r>
-        <w:fldChar w:fldCharType="begin"/>
-      </w:r>
-      <w:r>
-        <w:instrText xml:space="preserve"> SEQ Gambar \* ARABIC </w:instrText>
-      </w:r>
-      <w:r>
-        <w:fldChar w:fldCharType="separate"/>
-      </w:r>
-      <w:r>
-        <w:rPr>
-          <w:noProof/>
-        </w:rPr>
-        <w:t>3</w:t>
-      </w:r>
-      <w:r>
-        <w:rPr>
-          <w:noProof/>
-        </w:rPr>
-        <w:fldChar w:fldCharType="end"/>
-      </w:r>
+      <w:fldSimple w:instr=" SEQ Gambar \* ARABIC ">
+        <w:r>
+          <w:rPr>
+            <w:noProof/>
+          </w:rPr>
+          <w:t>3</w:t>
+        </w:r>
+      </w:fldSimple>
       <w:r>
         <w:t>. Kerangka Pikir</w:t>
       </w:r>
@@ -4972,27 +4933,14 @@
       <w:r>
         <w:t xml:space="preserve">Tabel </w:t>
       </w:r>
-      <w:r>
-        <w:fldChar w:fldCharType="begin"/>
-      </w:r>
-      <w:r>
-        <w:instrText xml:space="preserve"> SEQ Tabel \* ARABIC </w:instrText>
-      </w:r>
-      <w:r>
-        <w:fldChar w:fldCharType="separate"/>
-      </w:r>
-      <w:r>
-        <w:rPr>
-          <w:noProof/>
-        </w:rPr>
-        <w:t>1</w:t>
-      </w:r>
-      <w:r>
-        <w:rPr>
-          <w:noProof/>
-        </w:rPr>
-        <w:fldChar w:fldCharType="end"/>
-      </w:r>
+      <w:fldSimple w:instr=" SEQ Tabel \* ARABIC ">
+        <w:r>
+          <w:rPr>
+            <w:noProof/>
+          </w:rPr>
+          <w:t>1</w:t>
+        </w:r>
+      </w:fldSimple>
       <w:r>
         <w:t xml:space="preserve"> </w:t>
       </w:r>
@@ -5042,7 +4990,6 @@
           <w:docPart w:val="DefaultPlaceholder_-1854013440"/>
         </w:placeholder>
       </w:sdtPr>
-      <w:sdtEndPr/>
       <w:sdtContent>
         <w:p>
           <w:pPr>
@@ -5610,7 +5557,7 @@
 </file>
 
 <file path=word/numbering.xml><?xml version="1.0" encoding="utf-8"?>
-<w:numbering xmlns:wpc="http://schemas.microsoft.com/office/word/2010/wordprocessingCanvas" xmlns:cx="http://schemas.microsoft.com/office/drawing/2014/chartex" xmlns:cx1="http://schemas.microsoft.com/office/drawing/2015/9/8/chartex" xmlns:cx2="http://schemas.microsoft.com/office/drawing/2015/10/21/chartex" xmlns:cx3="http://schemas.microsoft.com/office/drawing/2016/5/9/chartex" xmlns:cx4="http://schemas.microsoft.com/office/drawing/2016/5/10/chartex" xmlns:cx5="http://schemas.microsoft.com/office/drawing/2016/5/11/chartex" xmlns:cx6="http://schemas.microsoft.com/office/drawing/2016/5/12/chartex" xmlns:cx7="http://schemas.microsoft.com/office/drawing/2016/5/13/chartex" xmlns:cx8="http://schemas.microsoft.com/office/drawing/2016/5/14/chartex" xmlns:mc="http://schemas.openxmlformats.org/markup-compatibility/2006" xmlns:aink="http://schemas.microsoft.com/office/drawing/2016/ink" xmlns:am3d="http://schemas.microsoft.com/office/drawing/2017/model3d" xmlns:o="urn:schemas-microsoft-com:office:office" xmlns:r="http://schemas.openxmlformats.org/officeDocument/2006/relationships" xmlns:m="http://schemas.openxmlformats.org/officeDocument/2006/math" xmlns:v="urn:schemas-microsoft-com:vml" xmlns:wp14="http://schemas.microsoft.com/office/word/2010/wordprocessingDrawing" xmlns:wp="http://schemas.openxmlformats.org/drawingml/2006/wordprocessingDrawing" xmlns:w10="urn:schemas-microsoft-com:office:word" xmlns:w="http://schemas.openxmlformats.org/wordprocessingml/2006/main" xmlns:w14="http://schemas.microsoft.com/office/word/2010/wordml" xmlns:w15="http://schemas.microsoft.com/office/word/2012/wordml" xmlns:w16cex="http://schemas.microsoft.com/office/word/2018/wordml/cex" xmlns:w16cid="http://schemas.microsoft.com/office/word/2016/wordml/cid" xmlns:w16="http://schemas.microsoft.com/office/word/2018/wordml" xmlns:w16sdtdh="http://schemas.microsoft.com/office/word/2020/wordml/sdtdatahash" xmlns:w16se="http://schemas.microsoft.com/office/word/2015/wordml/symex" xmlns:wpg="http://schemas.microsoft.com/office/word/2010/wordprocessingGroup" xmlns:wpi="http://schemas.microsoft.com/office/word/2010/wordprocessingInk" xmlns:wne="http://schemas.microsoft.com/office/word/2006/wordml" xmlns:wps="http://schemas.microsoft.com/office/word/2010/wordprocessingShape" mc:Ignorable="w14 w15 w16se w16cid w16 w16cex w16sdtdh wp14">
+<w:numbering xmlns:wpc="http://schemas.microsoft.com/office/word/2010/wordprocessingCanvas" xmlns:cx="http://schemas.microsoft.com/office/drawing/2014/chartex" xmlns:cx1="http://schemas.microsoft.com/office/drawing/2015/9/8/chartex" xmlns:cx2="http://schemas.microsoft.com/office/drawing/2015/10/21/chartex" xmlns:cx3="http://schemas.microsoft.com/office/drawing/2016/5/9/chartex" xmlns:cx4="http://schemas.microsoft.com/office/drawing/2016/5/10/chartex" xmlns:cx5="http://schemas.microsoft.com/office/drawing/2016/5/11/chartex" xmlns:cx6="http://schemas.microsoft.com/office/drawing/2016/5/12/chartex" xmlns:cx7="http://schemas.microsoft.com/office/drawing/2016/5/13/chartex" xmlns:cx8="http://schemas.microsoft.com/office/drawing/2016/5/14/chartex" xmlns:mc="http://schemas.openxmlformats.org/markup-compatibility/2006" xmlns:aink="http://schemas.microsoft.com/office/drawing/2016/ink" xmlns:am3d="http://schemas.microsoft.com/office/drawing/2017/model3d" xmlns:o="urn:schemas-microsoft-com:office:office" xmlns:oel="http://schemas.microsoft.com/office/2019/extlst" xmlns:r="http://schemas.openxmlformats.org/officeDocument/2006/relationships" xmlns:m="http://schemas.openxmlformats.org/officeDocument/2006/math" xmlns:v="urn:schemas-microsoft-com:vml" xmlns:wp14="http://schemas.microsoft.com/office/word/2010/wordprocessingDrawing" xmlns:wp="http://schemas.openxmlformats.org/drawingml/2006/wordprocessingDrawing" xmlns:w10="urn:schemas-microsoft-com:office:word" xmlns:w="http://schemas.openxmlformats.org/wordprocessingml/2006/main" xmlns:w14="http://schemas.microsoft.com/office/word/2010/wordml" xmlns:w15="http://schemas.microsoft.com/office/word/2012/wordml" xmlns:w16cex="http://schemas.microsoft.com/office/word/2018/wordml/cex" xmlns:w16cid="http://schemas.microsoft.com/office/word/2016/wordml/cid" xmlns:w16="http://schemas.microsoft.com/office/word/2018/wordml" xmlns:w16du="http://schemas.microsoft.com/office/word/2023/wordml/word16du" xmlns:w16sdtdh="http://schemas.microsoft.com/office/word/2020/wordml/sdtdatahash" xmlns:w16sdtfl="http://schemas.microsoft.com/office/word/2024/wordml/sdtformatlock" xmlns:w16se="http://schemas.microsoft.com/office/word/2015/wordml/symex" xmlns:wpg="http://schemas.microsoft.com/office/word/2010/wordprocessingGroup" xmlns:wpi="http://schemas.microsoft.com/office/word/2010/wordprocessingInk" xmlns:wne="http://schemas.microsoft.com/office/word/2006/wordml" xmlns:wps="http://schemas.microsoft.com/office/word/2010/wordprocessingShape" mc:Ignorable="w14 w15 w16se w16cid w16 w16cex w16sdtdh w16sdtfl w16du wp14">
   <w:abstractNum w:abstractNumId="0" w15:restartNumberingAfterBreak="0">
     <w:nsid w:val="00A26BB5"/>
     <w:multiLevelType w:val="hybridMultilevel"/>
@@ -8468,106 +8415,106 @@
       </w:pPr>
     </w:lvl>
   </w:abstractNum>
-  <w:num w:numId="1">
+  <w:num w:numId="1" w16cid:durableId="1121874779">
     <w:abstractNumId w:val="10"/>
   </w:num>
-  <w:num w:numId="2">
+  <w:num w:numId="2" w16cid:durableId="75439318">
     <w:abstractNumId w:val="8"/>
   </w:num>
-  <w:num w:numId="3">
+  <w:num w:numId="3" w16cid:durableId="1163660314">
     <w:abstractNumId w:val="3"/>
   </w:num>
-  <w:num w:numId="4">
+  <w:num w:numId="4" w16cid:durableId="458031415">
     <w:abstractNumId w:val="11"/>
   </w:num>
-  <w:num w:numId="5">
+  <w:num w:numId="5" w16cid:durableId="1181121023">
     <w:abstractNumId w:val="2"/>
   </w:num>
-  <w:num w:numId="6">
+  <w:num w:numId="6" w16cid:durableId="789473258">
     <w:abstractNumId w:val="24"/>
   </w:num>
-  <w:num w:numId="7">
+  <w:num w:numId="7" w16cid:durableId="1526400716">
     <w:abstractNumId w:val="32"/>
   </w:num>
-  <w:num w:numId="8">
+  <w:num w:numId="8" w16cid:durableId="1629553195">
     <w:abstractNumId w:val="31"/>
   </w:num>
-  <w:num w:numId="9">
+  <w:num w:numId="9" w16cid:durableId="1127745957">
     <w:abstractNumId w:val="30"/>
   </w:num>
-  <w:num w:numId="10">
+  <w:num w:numId="10" w16cid:durableId="427047981">
     <w:abstractNumId w:val="12"/>
   </w:num>
-  <w:num w:numId="11">
+  <w:num w:numId="11" w16cid:durableId="1966500440">
     <w:abstractNumId w:val="26"/>
   </w:num>
-  <w:num w:numId="12">
+  <w:num w:numId="12" w16cid:durableId="714817933">
     <w:abstractNumId w:val="22"/>
   </w:num>
-  <w:num w:numId="13">
+  <w:num w:numId="13" w16cid:durableId="1714885207">
     <w:abstractNumId w:val="14"/>
   </w:num>
-  <w:num w:numId="14">
+  <w:num w:numId="14" w16cid:durableId="121964852">
     <w:abstractNumId w:val="33"/>
   </w:num>
-  <w:num w:numId="15">
+  <w:num w:numId="15" w16cid:durableId="177434073">
     <w:abstractNumId w:val="25"/>
   </w:num>
-  <w:num w:numId="16">
+  <w:num w:numId="16" w16cid:durableId="2146195452">
     <w:abstractNumId w:val="18"/>
   </w:num>
-  <w:num w:numId="17">
+  <w:num w:numId="17" w16cid:durableId="742874363">
     <w:abstractNumId w:val="29"/>
   </w:num>
-  <w:num w:numId="18">
+  <w:num w:numId="18" w16cid:durableId="1218979743">
     <w:abstractNumId w:val="1"/>
   </w:num>
-  <w:num w:numId="19">
+  <w:num w:numId="19" w16cid:durableId="1146894262">
     <w:abstractNumId w:val="21"/>
   </w:num>
-  <w:num w:numId="20">
+  <w:num w:numId="20" w16cid:durableId="1015617105">
     <w:abstractNumId w:val="28"/>
   </w:num>
-  <w:num w:numId="21">
+  <w:num w:numId="21" w16cid:durableId="584152787">
     <w:abstractNumId w:val="20"/>
   </w:num>
-  <w:num w:numId="22">
+  <w:num w:numId="22" w16cid:durableId="315457038">
     <w:abstractNumId w:val="9"/>
   </w:num>
-  <w:num w:numId="23">
+  <w:num w:numId="23" w16cid:durableId="1884369460">
     <w:abstractNumId w:val="6"/>
   </w:num>
-  <w:num w:numId="24">
+  <w:num w:numId="24" w16cid:durableId="1337463937">
     <w:abstractNumId w:val="16"/>
   </w:num>
-  <w:num w:numId="25">
+  <w:num w:numId="25" w16cid:durableId="36316178">
     <w:abstractNumId w:val="13"/>
   </w:num>
-  <w:num w:numId="26">
+  <w:num w:numId="26" w16cid:durableId="852569558">
     <w:abstractNumId w:val="5"/>
   </w:num>
-  <w:num w:numId="27">
+  <w:num w:numId="27" w16cid:durableId="243027097">
     <w:abstractNumId w:val="4"/>
   </w:num>
-  <w:num w:numId="28">
+  <w:num w:numId="28" w16cid:durableId="254755260">
     <w:abstractNumId w:val="7"/>
   </w:num>
-  <w:num w:numId="29">
+  <w:num w:numId="29" w16cid:durableId="2082822888">
     <w:abstractNumId w:val="15"/>
   </w:num>
-  <w:num w:numId="30">
+  <w:num w:numId="30" w16cid:durableId="1537309280">
     <w:abstractNumId w:val="0"/>
   </w:num>
-  <w:num w:numId="31">
+  <w:num w:numId="31" w16cid:durableId="1647927998">
     <w:abstractNumId w:val="23"/>
   </w:num>
-  <w:num w:numId="32">
+  <w:num w:numId="32" w16cid:durableId="1273320488">
     <w:abstractNumId w:val="27"/>
   </w:num>
-  <w:num w:numId="33">
+  <w:num w:numId="33" w16cid:durableId="1718511878">
     <w:abstractNumId w:val="19"/>
   </w:num>
-  <w:num w:numId="34">
+  <w:num w:numId="34" w16cid:durableId="1483814810">
     <w:abstractNumId w:val="17"/>
   </w:num>
   <w:numIdMacAtCleanup w:val="21"/>
@@ -8575,7 +8522,7 @@
 </file>
 
 <file path=word/styles.xml><?xml version="1.0" encoding="utf-8"?>
-<w:styles xmlns:mc="http://schemas.openxmlformats.org/markup-compatibility/2006" xmlns:r="http://schemas.openxmlformats.org/officeDocument/2006/relationships" xmlns:w="http://schemas.openxmlformats.org/wordprocessingml/2006/main" xmlns:w14="http://schemas.microsoft.com/office/word/2010/wordml" xmlns:w15="http://schemas.microsoft.com/office/word/2012/wordml" xmlns:w16cex="http://schemas.microsoft.com/office/word/2018/wordml/cex" xmlns:w16cid="http://schemas.microsoft.com/office/word/2016/wordml/cid" xmlns:w16="http://schemas.microsoft.com/office/word/2018/wordml" xmlns:w16sdtdh="http://schemas.microsoft.com/office/word/2020/wordml/sdtdatahash" xmlns:w16se="http://schemas.microsoft.com/office/word/2015/wordml/symex" mc:Ignorable="w14 w15 w16se w16cid w16 w16cex w16sdtdh">
+<w:styles xmlns:mc="http://schemas.openxmlformats.org/markup-compatibility/2006" xmlns:r="http://schemas.openxmlformats.org/officeDocument/2006/relationships" xmlns:w="http://schemas.openxmlformats.org/wordprocessingml/2006/main" xmlns:w14="http://schemas.microsoft.com/office/word/2010/wordml" xmlns:w15="http://schemas.microsoft.com/office/word/2012/wordml" xmlns:w16cex="http://schemas.microsoft.com/office/word/2018/wordml/cex" xmlns:w16cid="http://schemas.microsoft.com/office/word/2016/wordml/cid" xmlns:w16="http://schemas.microsoft.com/office/word/2018/wordml" xmlns:w16du="http://schemas.microsoft.com/office/word/2023/wordml/word16du" xmlns:w16sdtdh="http://schemas.microsoft.com/office/word/2020/wordml/sdtdatahash" xmlns:w16sdtfl="http://schemas.microsoft.com/office/word/2024/wordml/sdtformatlock" xmlns:w16se="http://schemas.microsoft.com/office/word/2015/wordml/symex" mc:Ignorable="w14 w15 w16se w16cid w16 w16cex w16sdtdh w16sdtfl w16du">
   <w:docDefaults>
     <w:rPrDefault>
       <w:rPr>
@@ -9704,7 +9651,7 @@
 </file>
 
 <file path=word/glossary/document.xml><?xml version="1.0" encoding="utf-8"?>
-<w:glossaryDocument xmlns:wpc="http://schemas.microsoft.com/office/word/2010/wordprocessingCanvas" xmlns:cx="http://schemas.microsoft.com/office/drawing/2014/chartex" xmlns:cx1="http://schemas.microsoft.com/office/drawing/2015/9/8/chartex" xmlns:cx2="http://schemas.microsoft.com/office/drawing/2015/10/21/chartex" xmlns:cx3="http://schemas.microsoft.com/office/drawing/2016/5/9/chartex" xmlns:cx4="http://schemas.microsoft.com/office/drawing/2016/5/10/chartex" xmlns:cx5="http://schemas.microsoft.com/office/drawing/2016/5/11/chartex" xmlns:cx6="http://schemas.microsoft.com/office/drawing/2016/5/12/chartex" xmlns:cx7="http://schemas.microsoft.com/office/drawing/2016/5/13/chartex" xmlns:cx8="http://schemas.microsoft.com/office/drawing/2016/5/14/chartex" xmlns:mc="http://schemas.openxmlformats.org/markup-compatibility/2006" xmlns:aink="http://schemas.microsoft.com/office/drawing/2016/ink" xmlns:am3d="http://schemas.microsoft.com/office/drawing/2017/model3d" xmlns:o="urn:schemas-microsoft-com:office:office" xmlns:r="http://schemas.openxmlformats.org/officeDocument/2006/relationships" xmlns:m="http://schemas.openxmlformats.org/officeDocument/2006/math" xmlns:v="urn:schemas-microsoft-com:vml" xmlns:wp14="http://schemas.microsoft.com/office/word/2010/wordprocessingDrawing" xmlns:wp="http://schemas.openxmlformats.org/drawingml/2006/wordprocessingDrawing" xmlns:w10="urn:schemas-microsoft-com:office:word" xmlns:w="http://schemas.openxmlformats.org/wordprocessingml/2006/main" xmlns:w14="http://schemas.microsoft.com/office/word/2010/wordml" xmlns:w15="http://schemas.microsoft.com/office/word/2012/wordml" xmlns:w16cex="http://schemas.microsoft.com/office/word/2018/wordml/cex" xmlns:w16cid="http://schemas.microsoft.com/office/word/2016/wordml/cid" xmlns:w16="http://schemas.microsoft.com/office/word/2018/wordml" xmlns:w16sdtdh="http://schemas.microsoft.com/office/word/2020/wordml/sdtdatahash" xmlns:w16se="http://schemas.microsoft.com/office/word/2015/wordml/symex" xmlns:wpg="http://schemas.microsoft.com/office/word/2010/wordprocessingGroup" xmlns:wpi="http://schemas.microsoft.com/office/word/2010/wordprocessingInk" xmlns:wne="http://schemas.microsoft.com/office/word/2006/wordml" xmlns:wps="http://schemas.microsoft.com/office/word/2010/wordprocessingShape" mc:Ignorable="w14 w15 w16se w16cid w16 w16cex w16sdtdh wp14">
+<w:glossaryDocument xmlns:wpc="http://schemas.microsoft.com/office/word/2010/wordprocessingCanvas" xmlns:cx="http://schemas.microsoft.com/office/drawing/2014/chartex" xmlns:cx1="http://schemas.microsoft.com/office/drawing/2015/9/8/chartex" xmlns:cx2="http://schemas.microsoft.com/office/drawing/2015/10/21/chartex" xmlns:cx3="http://schemas.microsoft.com/office/drawing/2016/5/9/chartex" xmlns:cx4="http://schemas.microsoft.com/office/drawing/2016/5/10/chartex" xmlns:cx5="http://schemas.microsoft.com/office/drawing/2016/5/11/chartex" xmlns:cx6="http://schemas.microsoft.com/office/drawing/2016/5/12/chartex" xmlns:cx7="http://schemas.microsoft.com/office/drawing/2016/5/13/chartex" xmlns:cx8="http://schemas.microsoft.com/office/drawing/2016/5/14/chartex" xmlns:mc="http://schemas.openxmlformats.org/markup-compatibility/2006" xmlns:aink="http://schemas.microsoft.com/office/drawing/2016/ink" xmlns:am3d="http://schemas.microsoft.com/office/drawing/2017/model3d" xmlns:o="urn:schemas-microsoft-com:office:office" xmlns:oel="http://schemas.microsoft.com/office/2019/extlst" xmlns:r="http://schemas.openxmlformats.org/officeDocument/2006/relationships" xmlns:m="http://schemas.openxmlformats.org/officeDocument/2006/math" xmlns:v="urn:schemas-microsoft-com:vml" xmlns:wp14="http://schemas.microsoft.com/office/word/2010/wordprocessingDrawing" xmlns:wp="http://schemas.openxmlformats.org/drawingml/2006/wordprocessingDrawing" xmlns:w10="urn:schemas-microsoft-com:office:word" xmlns:w="http://schemas.openxmlformats.org/wordprocessingml/2006/main" xmlns:w14="http://schemas.microsoft.com/office/word/2010/wordml" xmlns:w15="http://schemas.microsoft.com/office/word/2012/wordml" xmlns:w16cex="http://schemas.microsoft.com/office/word/2018/wordml/cex" xmlns:w16cid="http://schemas.microsoft.com/office/word/2016/wordml/cid" xmlns:w16="http://schemas.microsoft.com/office/word/2018/wordml" xmlns:w16du="http://schemas.microsoft.com/office/word/2023/wordml/word16du" xmlns:w16sdtdh="http://schemas.microsoft.com/office/word/2020/wordml/sdtdatahash" xmlns:w16sdtfl="http://schemas.microsoft.com/office/word/2024/wordml/sdtformatlock" xmlns:w16se="http://schemas.microsoft.com/office/word/2015/wordml/symex" xmlns:wpg="http://schemas.microsoft.com/office/word/2010/wordprocessingGroup" xmlns:wpi="http://schemas.microsoft.com/office/word/2010/wordprocessingInk" xmlns:wne="http://schemas.microsoft.com/office/word/2006/wordml" xmlns:wps="http://schemas.microsoft.com/office/word/2010/wordprocessingShape" mc:Ignorable="w14 w15 w16se w16cid w16 w16cex w16sdtdh w16sdtfl w16du wp14">
   <w:docParts>
     <w:docPart>
       <w:docPartPr>
@@ -9737,7 +9684,7 @@
 </file>
 
 <file path=word/glossary/fontTable.xml><?xml version="1.0" encoding="utf-8"?>
-<w:fonts xmlns:mc="http://schemas.openxmlformats.org/markup-compatibility/2006" xmlns:r="http://schemas.openxmlformats.org/officeDocument/2006/relationships" xmlns:w="http://schemas.openxmlformats.org/wordprocessingml/2006/main" xmlns:w14="http://schemas.microsoft.com/office/word/2010/wordml" xmlns:w15="http://schemas.microsoft.com/office/word/2012/wordml" xmlns:w16cex="http://schemas.microsoft.com/office/word/2018/wordml/cex" xmlns:w16cid="http://schemas.microsoft.com/office/word/2016/wordml/cid" xmlns:w16="http://schemas.microsoft.com/office/word/2018/wordml" xmlns:w16sdtdh="http://schemas.microsoft.com/office/word/2020/wordml/sdtdatahash" xmlns:w16se="http://schemas.microsoft.com/office/word/2015/wordml/symex" mc:Ignorable="w14 w15 w16se w16cid w16 w16cex w16sdtdh">
+<w:fonts xmlns:mc="http://schemas.openxmlformats.org/markup-compatibility/2006" xmlns:r="http://schemas.openxmlformats.org/officeDocument/2006/relationships" xmlns:w="http://schemas.openxmlformats.org/wordprocessingml/2006/main" xmlns:w14="http://schemas.microsoft.com/office/word/2010/wordml" xmlns:w15="http://schemas.microsoft.com/office/word/2012/wordml" xmlns:w16cex="http://schemas.microsoft.com/office/word/2018/wordml/cex" xmlns:w16cid="http://schemas.microsoft.com/office/word/2016/wordml/cid" xmlns:w16="http://schemas.microsoft.com/office/word/2018/wordml" xmlns:w16du="http://schemas.microsoft.com/office/word/2023/wordml/word16du" xmlns:w16sdtdh="http://schemas.microsoft.com/office/word/2020/wordml/sdtdatahash" xmlns:w16sdtfl="http://schemas.microsoft.com/office/word/2024/wordml/sdtformatlock" xmlns:w16se="http://schemas.microsoft.com/office/word/2015/wordml/symex" mc:Ignorable="w14 w15 w16se w16cid w16 w16cex w16sdtdh w16sdtfl w16du">
   <w:font w:name="Times New Roman">
     <w:panose1 w:val="02020603050405020304"/>
     <w:charset w:val="00"/>
@@ -9763,7 +9710,7 @@
 </file>
 
 <file path=word/glossary/settings.xml><?xml version="1.0" encoding="utf-8"?>
-<w:settings xmlns:mc="http://schemas.openxmlformats.org/markup-compatibility/2006" xmlns:o="urn:schemas-microsoft-com:office:office" xmlns:r="http://schemas.openxmlformats.org/officeDocument/2006/relationships" xmlns:m="http://schemas.openxmlformats.org/officeDocument/2006/math" xmlns:v="urn:schemas-microsoft-com:vml" xmlns:w10="urn:schemas-microsoft-com:office:word" xmlns:w="http://schemas.openxmlformats.org/wordprocessingml/2006/main" xmlns:w14="http://schemas.microsoft.com/office/word/2010/wordml" xmlns:w15="http://schemas.microsoft.com/office/word/2012/wordml" xmlns:w16cex="http://schemas.microsoft.com/office/word/2018/wordml/cex" xmlns:w16cid="http://schemas.microsoft.com/office/word/2016/wordml/cid" xmlns:w16="http://schemas.microsoft.com/office/word/2018/wordml" xmlns:w16sdtdh="http://schemas.microsoft.com/office/word/2020/wordml/sdtdatahash" xmlns:w16se="http://schemas.microsoft.com/office/word/2015/wordml/symex" xmlns:sl="http://schemas.openxmlformats.org/schemaLibrary/2006/main" mc:Ignorable="w14 w15 w16se w16cid w16 w16cex w16sdtdh">
+<w:settings xmlns:mc="http://schemas.openxmlformats.org/markup-compatibility/2006" xmlns:o="urn:schemas-microsoft-com:office:office" xmlns:r="http://schemas.openxmlformats.org/officeDocument/2006/relationships" xmlns:m="http://schemas.openxmlformats.org/officeDocument/2006/math" xmlns:v="urn:schemas-microsoft-com:vml" xmlns:w10="urn:schemas-microsoft-com:office:word" xmlns:w="http://schemas.openxmlformats.org/wordprocessingml/2006/main" xmlns:w14="http://schemas.microsoft.com/office/word/2010/wordml" xmlns:w15="http://schemas.microsoft.com/office/word/2012/wordml" xmlns:w16cex="http://schemas.microsoft.com/office/word/2018/wordml/cex" xmlns:w16cid="http://schemas.microsoft.com/office/word/2016/wordml/cid" xmlns:w16="http://schemas.microsoft.com/office/word/2018/wordml" xmlns:w16du="http://schemas.microsoft.com/office/word/2023/wordml/word16du" xmlns:w16sdtdh="http://schemas.microsoft.com/office/word/2020/wordml/sdtdatahash" xmlns:w16sdtfl="http://schemas.microsoft.com/office/word/2024/wordml/sdtformatlock" xmlns:w16se="http://schemas.microsoft.com/office/word/2015/wordml/symex" xmlns:sl="http://schemas.openxmlformats.org/schemaLibrary/2006/main" mc:Ignorable="w14 w15 w16se w16cid w16 w16cex w16sdtdh w16sdtfl w16du">
   <w:view w:val="normal"/>
   <w:defaultTabStop w:val="720"/>
   <w:characterSpacingControl w:val="doNotCompress"/>
@@ -9785,6 +9732,7 @@
     <w:rsid w:val="001B1C9C"/>
     <w:rsid w:val="001C2848"/>
     <w:rsid w:val="001D2995"/>
+    <w:rsid w:val="001E2531"/>
     <w:rsid w:val="002435DF"/>
     <w:rsid w:val="002A5033"/>
     <w:rsid w:val="002B131D"/>
@@ -9799,6 +9747,7 @@
     <w:rsid w:val="004E461B"/>
     <w:rsid w:val="00552A60"/>
     <w:rsid w:val="00593537"/>
+    <w:rsid w:val="005C7E3B"/>
     <w:rsid w:val="00650C0F"/>
     <w:rsid w:val="006A34AA"/>
     <w:rsid w:val="006E11EF"/>
@@ -9859,7 +9808,7 @@
 </file>
 
 <file path=word/glossary/styles.xml><?xml version="1.0" encoding="utf-8"?>
-<w:styles xmlns:mc="http://schemas.openxmlformats.org/markup-compatibility/2006" xmlns:r="http://schemas.openxmlformats.org/officeDocument/2006/relationships" xmlns:w="http://schemas.openxmlformats.org/wordprocessingml/2006/main" xmlns:w14="http://schemas.microsoft.com/office/word/2010/wordml" xmlns:w15="http://schemas.microsoft.com/office/word/2012/wordml" xmlns:w16cex="http://schemas.microsoft.com/office/word/2018/wordml/cex" xmlns:w16cid="http://schemas.microsoft.com/office/word/2016/wordml/cid" xmlns:w16="http://schemas.microsoft.com/office/word/2018/wordml" xmlns:w16sdtdh="http://schemas.microsoft.com/office/word/2020/wordml/sdtdatahash" xmlns:w16se="http://schemas.microsoft.com/office/word/2015/wordml/symex" mc:Ignorable="w14 w15 w16se w16cid w16 w16cex w16sdtdh">
+<w:styles xmlns:mc="http://schemas.openxmlformats.org/markup-compatibility/2006" xmlns:r="http://schemas.openxmlformats.org/officeDocument/2006/relationships" xmlns:w="http://schemas.openxmlformats.org/wordprocessingml/2006/main" xmlns:w14="http://schemas.microsoft.com/office/word/2010/wordml" xmlns:w15="http://schemas.microsoft.com/office/word/2012/wordml" xmlns:w16cex="http://schemas.microsoft.com/office/word/2018/wordml/cex" xmlns:w16cid="http://schemas.microsoft.com/office/word/2016/wordml/cid" xmlns:w16="http://schemas.microsoft.com/office/word/2018/wordml" xmlns:w16du="http://schemas.microsoft.com/office/word/2023/wordml/word16du" xmlns:w16sdtdh="http://schemas.microsoft.com/office/word/2020/wordml/sdtdatahash" xmlns:w16sdtfl="http://schemas.microsoft.com/office/word/2024/wordml/sdtformatlock" xmlns:w16se="http://schemas.microsoft.com/office/word/2015/wordml/symex" mc:Ignorable="w14 w15 w16se w16cid w16 w16cex w16sdtdh w16sdtfl w16du">
   <w:docDefaults>
     <w:rPrDefault>
       <w:rPr>
@@ -10300,7 +10249,7 @@
 </file>
 
 <file path=word/glossary/webSettings.xml><?xml version="1.0" encoding="utf-8"?>
-<w:webSettings xmlns:mc="http://schemas.openxmlformats.org/markup-compatibility/2006" xmlns:r="http://schemas.openxmlformats.org/officeDocument/2006/relationships" xmlns:w="http://schemas.openxmlformats.org/wordprocessingml/2006/main" xmlns:w14="http://schemas.microsoft.com/office/word/2010/wordml" xmlns:w15="http://schemas.microsoft.com/office/word/2012/wordml" xmlns:w16cex="http://schemas.microsoft.com/office/word/2018/wordml/cex" xmlns:w16cid="http://schemas.microsoft.com/office/word/2016/wordml/cid" xmlns:w16="http://schemas.microsoft.com/office/word/2018/wordml" xmlns:w16sdtdh="http://schemas.microsoft.com/office/word/2020/wordml/sdtdatahash" xmlns:w16se="http://schemas.microsoft.com/office/word/2015/wordml/symex" mc:Ignorable="w14 w15 w16se w16cid w16 w16cex w16sdtdh">
+<w:webSettings xmlns:mc="http://schemas.openxmlformats.org/markup-compatibility/2006" xmlns:r="http://schemas.openxmlformats.org/officeDocument/2006/relationships" xmlns:w="http://schemas.openxmlformats.org/wordprocessingml/2006/main" xmlns:w14="http://schemas.microsoft.com/office/word/2010/wordml" xmlns:w15="http://schemas.microsoft.com/office/word/2012/wordml" xmlns:w16cex="http://schemas.microsoft.com/office/word/2018/wordml/cex" xmlns:w16cid="http://schemas.microsoft.com/office/word/2016/wordml/cid" xmlns:w16="http://schemas.microsoft.com/office/word/2018/wordml" xmlns:w16du="http://schemas.microsoft.com/office/word/2023/wordml/word16du" xmlns:w16sdtdh="http://schemas.microsoft.com/office/word/2020/wordml/sdtdatahash" xmlns:w16sdtfl="http://schemas.microsoft.com/office/word/2024/wordml/sdtformatlock" xmlns:w16se="http://schemas.microsoft.com/office/word/2015/wordml/symex" mc:Ignorable="w14 w15 w16se w16cid w16 w16cex w16sdtdh w16sdtfl w16du">
   <w:optimizeForBrowser/>
   <w:allowPNG/>
 </w:webSettings>

</xml_diff>